<commit_message>
fix table for perc_cis function
</commit_message>
<xml_diff>
--- a/writing/fars_analysis.docx
+++ b/writing/fars_analysis.docx
@@ -953,18 +953,18 @@
               <w:jc w:val="left"/>
             </w:pPr>
             <w:r>
-              <w:t xml:space="preserve">38.3% (35.2%, 41.4%)</w:t>
-            </w:r>
-          </w:p>
-        </w:tc>
-        <w:tc>
-          <w:p>
-            <w:pPr>
-              <w:pStyle w:val="Compact"/>
-              <w:jc w:val="left"/>
-            </w:pPr>
-            <w:r>
-              <w:t xml:space="preserve">39.8% (36.4%, 43.2%)</w:t>
+              <w:t xml:space="preserve">38.7% (36.5%, 40.9%)</w:t>
+            </w:r>
+          </w:p>
+        </w:tc>
+        <w:tc>
+          <w:p>
+            <w:pPr>
+              <w:pStyle w:val="Compact"/>
+              <w:jc w:val="left"/>
+            </w:pPr>
+            <w:r>
+              <w:t xml:space="preserve">39.1% (36.7%, 41.5%)</w:t>
             </w:r>
           </w:p>
         </w:tc>
@@ -988,18 +988,18 @@
               <w:jc w:val="left"/>
             </w:pPr>
             <w:r>
-              <w:t xml:space="preserve">4.6% (3.2%, 6%)</w:t>
-            </w:r>
-          </w:p>
-        </w:tc>
-        <w:tc>
-          <w:p>
-            <w:pPr>
-              <w:pStyle w:val="Compact"/>
-              <w:jc w:val="left"/>
-            </w:pPr>
-            <w:r>
-              <w:t xml:space="preserve">12.2% (9.9%, 14.5%)</w:t>
+              <w:t xml:space="preserve">4.1% (3.2%, 5%)</w:t>
+            </w:r>
+          </w:p>
+        </w:tc>
+        <w:tc>
+          <w:p>
+            <w:pPr>
+              <w:pStyle w:val="Compact"/>
+              <w:jc w:val="left"/>
+            </w:pPr>
+            <w:r>
+              <w:t xml:space="preserve">11.8% (10.2%, 13.4%)</w:t>
             </w:r>
           </w:p>
         </w:tc>
@@ -1023,18 +1023,18 @@
               <w:jc w:val="left"/>
             </w:pPr>
             <w:r>
-              <w:t xml:space="preserve">1.9% (1%, 2.8%)</w:t>
-            </w:r>
-          </w:p>
-        </w:tc>
-        <w:tc>
-          <w:p>
-            <w:pPr>
-              <w:pStyle w:val="Compact"/>
-              <w:jc w:val="left"/>
-            </w:pPr>
-            <w:r>
-              <w:t xml:space="preserve">5.4% (3.8%, 7%)</w:t>
+              <w:t xml:space="preserve">2.1% (1.4%, 2.8%)</w:t>
+            </w:r>
+          </w:p>
+        </w:tc>
+        <w:tc>
+          <w:p>
+            <w:pPr>
+              <w:pStyle w:val="Compact"/>
+              <w:jc w:val="left"/>
+            </w:pPr>
+            <w:r>
+              <w:t xml:space="preserve">4.9% (3.8%, 6%)</w:t>
             </w:r>
           </w:p>
         </w:tc>
@@ -1058,18 +1058,18 @@
               <w:jc w:val="left"/>
             </w:pPr>
             <w:r>
-              <w:t xml:space="preserve">2% (1.1%, 2.9%)</w:t>
-            </w:r>
-          </w:p>
-        </w:tc>
-        <w:tc>
-          <w:p>
-            <w:pPr>
-              <w:pStyle w:val="Compact"/>
-              <w:jc w:val="left"/>
-            </w:pPr>
-            <w:r>
-              <w:t xml:space="preserve">4.9% (3.4%, 6.4%)</w:t>
+              <w:t xml:space="preserve">1.8% (1.2%, 2.4%)</w:t>
+            </w:r>
+          </w:p>
+        </w:tc>
+        <w:tc>
+          <w:p>
+            <w:pPr>
+              <w:pStyle w:val="Compact"/>
+              <w:jc w:val="left"/>
+            </w:pPr>
+            <w:r>
+              <w:t xml:space="preserve">5.1% (4%, 6.2%)</w:t>
             </w:r>
           </w:p>
         </w:tc>
@@ -1093,18 +1093,18 @@
               <w:jc w:val="left"/>
             </w:pPr>
             <w:r>
-              <w:t xml:space="preserve">4.3% (3%, 5.6%)</w:t>
-            </w:r>
-          </w:p>
-        </w:tc>
-        <w:tc>
-          <w:p>
-            <w:pPr>
-              <w:pStyle w:val="Compact"/>
-              <w:jc w:val="left"/>
-            </w:pPr>
-            <w:r>
-              <w:t xml:space="preserve">5.1% (3.6%, 6.6%)</w:t>
+              <w:t xml:space="preserve">3.7% (2.8%, 4.6%)</w:t>
+            </w:r>
+          </w:p>
+        </w:tc>
+        <w:tc>
+          <w:p>
+            <w:pPr>
+              <w:pStyle w:val="Compact"/>
+              <w:jc w:val="left"/>
+            </w:pPr>
+            <w:r>
+              <w:t xml:space="preserve">5.2% (4.1%, 6.3%)</w:t>
             </w:r>
           </w:p>
         </w:tc>
@@ -1128,18 +1128,18 @@
               <w:jc w:val="left"/>
             </w:pPr>
             <w:r>
-              <w:t xml:space="preserve">8.1% (6.3%, 9.9%)</w:t>
-            </w:r>
-          </w:p>
-        </w:tc>
-        <w:tc>
-          <w:p>
-            <w:pPr>
-              <w:pStyle w:val="Compact"/>
-              <w:jc w:val="left"/>
-            </w:pPr>
-            <w:r>
-              <w:t xml:space="preserve">8.9% (6.9%, 10.9%)</w:t>
+              <w:t xml:space="preserve">8.1% (6.8%, 9.4%)</w:t>
+            </w:r>
+          </w:p>
+        </w:tc>
+        <w:tc>
+          <w:p>
+            <w:pPr>
+              <w:pStyle w:val="Compact"/>
+              <w:jc w:val="left"/>
+            </w:pPr>
+            <w:r>
+              <w:t xml:space="preserve">8.6% (7.2%, 10%)</w:t>
             </w:r>
           </w:p>
         </w:tc>
@@ -1899,7 +1899,7 @@
     </w:lvl>
   </w:abstractNum>
   <w:abstractNum w:abstractNumId="990">
-    <w:nsid w:val="71f75100"/>
+    <w:nsid w:val="d1de141c"/>
     <w:multiLevelType w:val="multilevel"/>
     <w:lvl w:ilvl="0">
       <w:numFmt w:val="bullet"/>

</xml_diff>

<commit_message>
make graphs match aesthetics in example
</commit_message>
<xml_diff>
--- a/writing/fars_analysis.docx
+++ b/writing/fars_analysis.docx
@@ -713,7 +713,7 @@
       <w:r>
         <w:drawing>
           <wp:inline>
-            <wp:extent cx="4620126" cy="3696101"/>
+            <wp:extent cx="5334000" cy="2889250"/>
             <wp:effectExtent b="0" l="0" r="0" t="0"/>
             <wp:docPr descr="" id="1" name="Picture"/>
             <a:graphic>
@@ -734,7 +734,7 @@
                   <pic:spPr bwMode="auto">
                     <a:xfrm>
                       <a:off x="0" y="0"/>
-                      <a:ext cx="4620126" cy="3696101"/>
+                      <a:ext cx="5334000" cy="2889250"/>
                     </a:xfrm>
                     <a:prstGeom prst="rect">
                       <a:avLst/>
@@ -768,7 +768,7 @@
       <w:r>
         <w:drawing>
           <wp:inline>
-            <wp:extent cx="4620126" cy="3696101"/>
+            <wp:extent cx="5334000" cy="2889250"/>
             <wp:effectExtent b="0" l="0" r="0" t="0"/>
             <wp:docPr descr="" id="1" name="Picture"/>
             <a:graphic>
@@ -789,7 +789,7 @@
                   <pic:spPr bwMode="auto">
                     <a:xfrm>
                       <a:off x="0" y="0"/>
-                      <a:ext cx="4620126" cy="3696101"/>
+                      <a:ext cx="5334000" cy="2889250"/>
                     </a:xfrm>
                     <a:prstGeom prst="rect">
                       <a:avLst/>
@@ -823,7 +823,7 @@
       <w:r>
         <w:drawing>
           <wp:inline>
-            <wp:extent cx="4620126" cy="3696101"/>
+            <wp:extent cx="5334000" cy="2889250"/>
             <wp:effectExtent b="0" l="0" r="0" t="0"/>
             <wp:docPr descr="" id="1" name="Picture"/>
             <a:graphic>
@@ -844,7 +844,7 @@
                   <pic:spPr bwMode="auto">
                     <a:xfrm>
                       <a:off x="0" y="0"/>
-                      <a:ext cx="4620126" cy="3696101"/>
+                      <a:ext cx="5334000" cy="2889250"/>
                     </a:xfrm>
                     <a:prstGeom prst="rect">
                       <a:avLst/>
@@ -1899,7 +1899,7 @@
     </w:lvl>
   </w:abstractNum>
   <w:abstractNum w:abstractNumId="990">
-    <w:nsid w:val="d1de141c"/>
+    <w:nsid w:val="eb51c5bf"/>
     <w:multiLevelType w:val="multilevel"/>
     <w:lvl w:ilvl="0">
       <w:numFmt w:val="bullet"/>

</xml_diff>